<commit_message>
add task for first lecture
</commit_message>
<xml_diff>
--- a/src/task/Introduction/Introduction.docx
+++ b/src/task/Introduction/Introduction.docx
@@ -1,6 +1,6 @@
 
 <file path=word/document.xml><?xml version="1.0" encoding="utf-8"?>
-<w:document xmlns:wpc="http://schemas.microsoft.com/office/word/2010/wordprocessingCanvas" xmlns:cx="http://schemas.microsoft.com/office/drawing/2014/chartex" xmlns:mc="http://schemas.openxmlformats.org/markup-compatibility/2006" xmlns:o="urn:schemas-microsoft-com:office:office" xmlns:r="http://schemas.openxmlformats.org/officeDocument/2006/relationships" xmlns:m="http://schemas.openxmlformats.org/officeDocument/2006/math" xmlns:v="urn:schemas-microsoft-com:vml" xmlns:wp14="http://schemas.microsoft.com/office/word/2010/wordprocessingDrawing" xmlns:wp="http://schemas.openxmlformats.org/drawingml/2006/wordprocessingDrawing" xmlns:w10="urn:schemas-microsoft-com:office:word" xmlns:w="http://schemas.openxmlformats.org/wordprocessingml/2006/main" xmlns:w14="http://schemas.microsoft.com/office/word/2010/wordml" xmlns:w15="http://schemas.microsoft.com/office/word/2012/wordml" xmlns:w16se="http://schemas.microsoft.com/office/word/2015/wordml/symex" xmlns:wpg="http://schemas.microsoft.com/office/word/2010/wordprocessingGroup" xmlns:wpi="http://schemas.microsoft.com/office/word/2010/wordprocessingInk" xmlns:wne="http://schemas.microsoft.com/office/word/2006/wordml" xmlns:wps="http://schemas.microsoft.com/office/word/2010/wordprocessingShape" mc:Ignorable="w14 w15 w16se wp14">
+<w:document xmlns:wpc="http://schemas.microsoft.com/office/word/2010/wordprocessingCanvas" xmlns:mc="http://schemas.openxmlformats.org/markup-compatibility/2006" xmlns:o="urn:schemas-microsoft-com:office:office" xmlns:r="http://schemas.openxmlformats.org/officeDocument/2006/relationships" xmlns:m="http://schemas.openxmlformats.org/officeDocument/2006/math" xmlns:v="urn:schemas-microsoft-com:vml" xmlns:wp14="http://schemas.microsoft.com/office/word/2010/wordprocessingDrawing" xmlns:wp="http://schemas.openxmlformats.org/drawingml/2006/wordprocessingDrawing" xmlns:w10="urn:schemas-microsoft-com:office:word" xmlns:w="http://schemas.openxmlformats.org/wordprocessingml/2006/main" xmlns:w14="http://schemas.microsoft.com/office/word/2010/wordml" xmlns:w15="http://schemas.microsoft.com/office/word/2012/wordml" xmlns:wpg="http://schemas.microsoft.com/office/word/2010/wordprocessingGroup" xmlns:wpi="http://schemas.microsoft.com/office/word/2010/wordprocessingInk" xmlns:wne="http://schemas.microsoft.com/office/word/2006/wordml" xmlns:wps="http://schemas.microsoft.com/office/word/2010/wordprocessingShape" mc:Ignorable="w14 w15 wp14">
   <w:body>
     <w:p>
       <w:pPr>
@@ -43,17 +43,7 @@
           <w:sz w:val="32"/>
           <w:szCs w:val="32"/>
         </w:rPr>
-        <w:t>Введение в об</w:t>
-      </w:r>
-      <w:bookmarkStart w:id="0" w:name="_GoBack"/>
-      <w:bookmarkEnd w:id="0"/>
-      <w:r>
-        <w:rPr>
-          <w:rFonts w:ascii="Times New Roman" w:hAnsi="Times New Roman" w:cs="Times New Roman"/>
-          <w:sz w:val="32"/>
-          <w:szCs w:val="32"/>
-        </w:rPr>
-        <w:t>лачные технологии</w:t>
+        <w:t>Введение в облачные технологии</w:t>
       </w:r>
       <w:r>
         <w:rPr>
@@ -197,6 +187,50 @@
         </w:rPr>
         <w:t>Доложите результаты остальным студентам на соответствующей лекции.</w:t>
       </w:r>
+    </w:p>
+    <w:p>
+      <w:pPr>
+        <w:pStyle w:val="ListParagraph"/>
+        <w:numPr>
+          <w:ilvl w:val="0"/>
+          <w:numId w:val="6"/>
+        </w:numPr>
+        <w:autoSpaceDE w:val="0"/>
+        <w:autoSpaceDN w:val="0"/>
+        <w:adjustRightInd w:val="0"/>
+        <w:spacing w:after="0" w:line="240" w:lineRule="auto"/>
+        <w:jc w:val="both"/>
+        <w:rPr>
+          <w:rFonts w:ascii="Times New Roman" w:hAnsi="Times New Roman" w:cs="Times New Roman"/>
+          <w:sz w:val="28"/>
+        </w:rPr>
+      </w:pPr>
+      <w:r>
+        <w:rPr>
+          <w:rFonts w:ascii="Times New Roman" w:hAnsi="Times New Roman" w:cs="Times New Roman"/>
+          <w:sz w:val="28"/>
+          <w:szCs w:val="28"/>
+        </w:rPr>
+        <w:t>По теме доклада составьте три вопрос</w:t>
+      </w:r>
+      <w:r>
+        <w:rPr>
+          <w:rFonts w:ascii="Times New Roman" w:hAnsi="Times New Roman" w:cs="Times New Roman"/>
+          <w:sz w:val="28"/>
+          <w:szCs w:val="28"/>
+        </w:rPr>
+        <w:t>а. Лектор выберет один из этих воп</w:t>
+      </w:r>
+      <w:r>
+        <w:rPr>
+          <w:rFonts w:ascii="Times New Roman" w:hAnsi="Times New Roman" w:cs="Times New Roman"/>
+          <w:sz w:val="28"/>
+          <w:szCs w:val="28"/>
+        </w:rPr>
+        <w:t>росов и влючит его в список экзаменационных.</w:t>
+      </w:r>
+      <w:bookmarkStart w:id="0" w:name="_GoBack"/>
+      <w:bookmarkEnd w:id="0"/>
     </w:p>
     <w:p>
       <w:pPr>
@@ -217,7 +251,7 @@
 </file>
 
 <file path=word/numbering.xml><?xml version="1.0" encoding="utf-8"?>
-<w:numbering xmlns:wpc="http://schemas.microsoft.com/office/word/2010/wordprocessingCanvas" xmlns:cx="http://schemas.microsoft.com/office/drawing/2014/chartex" xmlns:mc="http://schemas.openxmlformats.org/markup-compatibility/2006" xmlns:o="urn:schemas-microsoft-com:office:office" xmlns:r="http://schemas.openxmlformats.org/officeDocument/2006/relationships" xmlns:m="http://schemas.openxmlformats.org/officeDocument/2006/math" xmlns:v="urn:schemas-microsoft-com:vml" xmlns:wp14="http://schemas.microsoft.com/office/word/2010/wordprocessingDrawing" xmlns:wp="http://schemas.openxmlformats.org/drawingml/2006/wordprocessingDrawing" xmlns:w10="urn:schemas-microsoft-com:office:word" xmlns:w="http://schemas.openxmlformats.org/wordprocessingml/2006/main" xmlns:w14="http://schemas.microsoft.com/office/word/2010/wordml" xmlns:w15="http://schemas.microsoft.com/office/word/2012/wordml" xmlns:w16se="http://schemas.microsoft.com/office/word/2015/wordml/symex" xmlns:wpg="http://schemas.microsoft.com/office/word/2010/wordprocessingGroup" xmlns:wpi="http://schemas.microsoft.com/office/word/2010/wordprocessingInk" xmlns:wne="http://schemas.microsoft.com/office/word/2006/wordml" xmlns:wps="http://schemas.microsoft.com/office/word/2010/wordprocessingShape" mc:Ignorable="w14 w15 w16se wp14">
+<w:numbering xmlns:wpc="http://schemas.microsoft.com/office/word/2010/wordprocessingCanvas" xmlns:mc="http://schemas.openxmlformats.org/markup-compatibility/2006" xmlns:o="urn:schemas-microsoft-com:office:office" xmlns:r="http://schemas.openxmlformats.org/officeDocument/2006/relationships" xmlns:m="http://schemas.openxmlformats.org/officeDocument/2006/math" xmlns:v="urn:schemas-microsoft-com:vml" xmlns:wp14="http://schemas.microsoft.com/office/word/2010/wordprocessingDrawing" xmlns:wp="http://schemas.openxmlformats.org/drawingml/2006/wordprocessingDrawing" xmlns:w10="urn:schemas-microsoft-com:office:word" xmlns:w="http://schemas.openxmlformats.org/wordprocessingml/2006/main" xmlns:w14="http://schemas.microsoft.com/office/word/2010/wordml" xmlns:w15="http://schemas.microsoft.com/office/word/2012/wordml" xmlns:wpg="http://schemas.microsoft.com/office/word/2010/wordprocessingGroup" xmlns:wpi="http://schemas.microsoft.com/office/word/2010/wordprocessingInk" xmlns:wne="http://schemas.microsoft.com/office/word/2006/wordml" xmlns:wps="http://schemas.microsoft.com/office/word/2010/wordprocessingShape" mc:Ignorable="w14 w15 wp14">
   <w:abstractNum w:abstractNumId="0" w15:restartNumberingAfterBreak="0">
     <w:nsid w:val="077E1157"/>
     <w:multiLevelType w:val="hybridMultilevel"/>
@@ -775,7 +809,7 @@
 </file>
 
 <file path=word/styles.xml><?xml version="1.0" encoding="utf-8"?>
-<w:styles xmlns:mc="http://schemas.openxmlformats.org/markup-compatibility/2006" xmlns:r="http://schemas.openxmlformats.org/officeDocument/2006/relationships" xmlns:w="http://schemas.openxmlformats.org/wordprocessingml/2006/main" xmlns:w14="http://schemas.microsoft.com/office/word/2010/wordml" xmlns:w15="http://schemas.microsoft.com/office/word/2012/wordml" xmlns:w16se="http://schemas.microsoft.com/office/word/2015/wordml/symex" mc:Ignorable="w14 w15 w16se">
+<w:styles xmlns:mc="http://schemas.openxmlformats.org/markup-compatibility/2006" xmlns:r="http://schemas.openxmlformats.org/officeDocument/2006/relationships" xmlns:w="http://schemas.openxmlformats.org/wordprocessingml/2006/main" xmlns:w14="http://schemas.microsoft.com/office/word/2010/wordml" xmlns:w15="http://schemas.microsoft.com/office/word/2012/wordml" mc:Ignorable="w14 w15">
   <w:docDefaults>
     <w:rPrDefault>
       <w:rPr>
@@ -1505,7 +1539,7 @@
 </file>
 
 <file path=customXml/itemProps1.xml><?xml version="1.0" encoding="utf-8"?>
-<ds:datastoreItem xmlns:ds="http://schemas.openxmlformats.org/officeDocument/2006/customXml" ds:itemID="{FEC2D321-EA5A-47C0-BF2D-7C1EA62E8CF0}">
+<ds:datastoreItem xmlns:ds="http://schemas.openxmlformats.org/officeDocument/2006/customXml" ds:itemID="{5DFBE91C-43E4-4E84-9FB6-C0519459B97D}">
   <ds:schemaRefs>
     <ds:schemaRef ds:uri="http://schemas.openxmlformats.org/officeDocument/2006/bibliography"/>
   </ds:schemaRefs>

</xml_diff>